<commit_message>
server done settings and npm react project(frontend)
</commit_message>
<xml_diff>
--- a/documentation/project settings.docx
+++ b/documentation/project settings.docx
@@ -209,6 +209,83 @@
         <w:rPr>
           <w:rFonts w:ascii="Times New Roman" w:hAnsi="Times New Roman" w:cs="Times New Roman"/>
           <w:sz w:val="28"/>
+          <w:lang w:val="en-US"/>
+        </w:rPr>
+        <w:t>pip</w:t>
+      </w:r>
+      <w:r>
+        <w:rPr>
+          <w:rFonts w:ascii="Times New Roman" w:hAnsi="Times New Roman" w:cs="Times New Roman"/>
+          <w:sz w:val="28"/>
+        </w:rPr>
+        <w:t xml:space="preserve"> </w:t>
+      </w:r>
+      <w:r>
+        <w:rPr>
+          <w:rFonts w:ascii="Times New Roman" w:hAnsi="Times New Roman" w:cs="Times New Roman"/>
+          <w:sz w:val="28"/>
+          <w:lang w:val="en-US"/>
+        </w:rPr>
+        <w:t>install</w:t>
+      </w:r>
+      <w:r>
+        <w:rPr>
+          <w:rFonts w:ascii="Times New Roman" w:hAnsi="Times New Roman" w:cs="Times New Roman"/>
+          <w:sz w:val="28"/>
+        </w:rPr>
+        <w:t xml:space="preserve"> –</w:t>
+      </w:r>
+      <w:r>
+        <w:rPr>
+          <w:rFonts w:ascii="Times New Roman" w:hAnsi="Times New Roman" w:cs="Times New Roman"/>
+          <w:sz w:val="28"/>
+          <w:lang w:val="en-US"/>
+        </w:rPr>
+        <w:t>r</w:t>
+      </w:r>
+      <w:r>
+        <w:rPr>
+          <w:rFonts w:ascii="Times New Roman" w:hAnsi="Times New Roman" w:cs="Times New Roman"/>
+          <w:sz w:val="28"/>
+        </w:rPr>
+        <w:t xml:space="preserve"> </w:t>
+      </w:r>
+      <w:r>
+        <w:rPr>
+          <w:rFonts w:ascii="Times New Roman" w:hAnsi="Times New Roman" w:cs="Times New Roman"/>
+          <w:sz w:val="28"/>
+          <w:lang w:val="en-US"/>
+        </w:rPr>
+        <w:t>requirements</w:t>
+      </w:r>
+      <w:r>
+        <w:rPr>
+          <w:rFonts w:ascii="Times New Roman" w:hAnsi="Times New Roman" w:cs="Times New Roman"/>
+          <w:sz w:val="28"/>
+        </w:rPr>
+        <w:t>.</w:t>
+      </w:r>
+      <w:r>
+        <w:rPr>
+          <w:rFonts w:ascii="Times New Roman" w:hAnsi="Times New Roman" w:cs="Times New Roman"/>
+          <w:sz w:val="28"/>
+          <w:lang w:val="en-US"/>
+        </w:rPr>
+        <w:t>txt</w:t>
+      </w:r>
+    </w:p>
+    <w:p>
+      <w:pPr>
+        <w:jc w:val="both"/>
+        <w:rPr>
+          <w:rFonts w:ascii="Times New Roman" w:hAnsi="Times New Roman" w:cs="Times New Roman"/>
+          <w:sz w:val="28"/>
+        </w:rPr>
+      </w:pPr>
+      <w:r>
+        <w:rPr>
+          <w:rFonts w:ascii="Times New Roman" w:hAnsi="Times New Roman" w:cs="Times New Roman"/>
+          <w:sz w:val="28"/>
         </w:rPr>
         <w:t xml:space="preserve">Создал файл </w:t>
       </w:r>
@@ -269,37 +346,568 @@
           <w:rFonts w:ascii="Times New Roman" w:hAnsi="Times New Roman" w:cs="Times New Roman"/>
           <w:sz w:val="28"/>
         </w:rPr>
-        <w:t>такие как как библиотеки или пакеты, необходимые для работы приложения. Этот файл упрощает установку всех необходимых пакетов с помощью команды:</w:t>
-      </w:r>
-    </w:p>
-    <w:p>
-      <w:pPr>
-        <w:jc w:val="both"/>
-        <w:rPr>
-          <w:rFonts w:ascii="Times New Roman" w:hAnsi="Times New Roman" w:cs="Times New Roman"/>
-          <w:sz w:val="28"/>
-          <w:lang w:val="en-US"/>
-        </w:rPr>
-      </w:pPr>
-      <w:r>
-        <w:rPr>
-          <w:rFonts w:ascii="Times New Roman" w:hAnsi="Times New Roman" w:cs="Times New Roman"/>
-          <w:sz w:val="28"/>
-          <w:lang w:val="en-US"/>
-        </w:rPr>
-        <w:t>pip install –r requirements.txt</w:t>
-      </w:r>
-    </w:p>
-    <w:p>
-      <w:pPr>
-        <w:jc w:val="both"/>
-        <w:rPr>
-          <w:rFonts w:ascii="Times New Roman" w:hAnsi="Times New Roman" w:cs="Times New Roman"/>
-          <w:sz w:val="28"/>
-        </w:rPr>
-      </w:pPr>
+        <w:t>такие как как библиотеки или пакеты, необходимые для работы приложения. Этот файл упрощает установку всех необхо</w:t>
+      </w:r>
+      <w:r>
+        <w:rPr>
+          <w:rFonts w:ascii="Times New Roman" w:hAnsi="Times New Roman" w:cs="Times New Roman"/>
+          <w:sz w:val="28"/>
+        </w:rPr>
+        <w:t>димых пакетов.</w:t>
+      </w:r>
+    </w:p>
+    <w:p>
+      <w:pPr>
+        <w:jc w:val="both"/>
+        <w:rPr>
+          <w:rFonts w:ascii="Times New Roman" w:hAnsi="Times New Roman" w:cs="Times New Roman"/>
+          <w:sz w:val="28"/>
+          <w:lang w:val="en-US"/>
+        </w:rPr>
+      </w:pPr>
+      <w:proofErr w:type="spellStart"/>
+      <w:r>
+        <w:rPr>
+          <w:rFonts w:ascii="Times New Roman" w:hAnsi="Times New Roman" w:cs="Times New Roman"/>
+          <w:sz w:val="28"/>
+          <w:lang w:val="en-US"/>
+        </w:rPr>
+        <w:t>django</w:t>
+      </w:r>
+      <w:proofErr w:type="spellEnd"/>
+      <w:r>
+        <w:rPr>
+          <w:rFonts w:ascii="Times New Roman" w:hAnsi="Times New Roman" w:cs="Times New Roman"/>
+          <w:sz w:val="28"/>
+          <w:lang w:val="en-US"/>
+        </w:rPr>
+        <w:t xml:space="preserve">-admin </w:t>
+      </w:r>
+      <w:proofErr w:type="spellStart"/>
+      <w:r>
+        <w:rPr>
+          <w:rFonts w:ascii="Times New Roman" w:hAnsi="Times New Roman" w:cs="Times New Roman"/>
+          <w:sz w:val="28"/>
+          <w:lang w:val="en-US"/>
+        </w:rPr>
+        <w:t>startproject</w:t>
+      </w:r>
+      <w:proofErr w:type="spellEnd"/>
+      <w:r>
+        <w:rPr>
+          <w:rFonts w:ascii="Times New Roman" w:hAnsi="Times New Roman" w:cs="Times New Roman"/>
+          <w:sz w:val="28"/>
+          <w:lang w:val="en-US"/>
+        </w:rPr>
+        <w:t xml:space="preserve"> </w:t>
+      </w:r>
+      <w:r>
+        <w:rPr>
+          <w:rFonts w:ascii="Times New Roman" w:hAnsi="Times New Roman" w:cs="Times New Roman"/>
+          <w:sz w:val="28"/>
+          <w:lang w:val="en-US"/>
+        </w:rPr>
+        <w:t>{</w:t>
+      </w:r>
+      <w:proofErr w:type="spellStart"/>
+      <w:r>
+        <w:rPr>
+          <w:rFonts w:ascii="Times New Roman" w:hAnsi="Times New Roman" w:cs="Times New Roman"/>
+          <w:sz w:val="28"/>
+          <w:lang w:val="en-US"/>
+        </w:rPr>
+        <w:t>name_project</w:t>
+      </w:r>
+      <w:proofErr w:type="spellEnd"/>
+      <w:r>
+        <w:rPr>
+          <w:rFonts w:ascii="Times New Roman" w:hAnsi="Times New Roman" w:cs="Times New Roman"/>
+          <w:sz w:val="28"/>
+          <w:lang w:val="en-US"/>
+        </w:rPr>
+        <w:t>}</w:t>
+      </w:r>
+    </w:p>
+    <w:p>
+      <w:pPr>
+        <w:jc w:val="both"/>
+        <w:rPr>
+          <w:rFonts w:ascii="Times New Roman" w:hAnsi="Times New Roman" w:cs="Times New Roman"/>
+          <w:sz w:val="28"/>
+        </w:rPr>
+      </w:pPr>
+      <w:r>
+        <w:rPr>
+          <w:rFonts w:ascii="Times New Roman" w:hAnsi="Times New Roman" w:cs="Times New Roman"/>
+          <w:sz w:val="28"/>
+        </w:rPr>
+        <w:t xml:space="preserve">Создаёт новый проект </w:t>
+      </w:r>
+      <w:r>
+        <w:rPr>
+          <w:rFonts w:ascii="Times New Roman" w:hAnsi="Times New Roman" w:cs="Times New Roman"/>
+          <w:sz w:val="28"/>
+          <w:lang w:val="en-US"/>
+        </w:rPr>
+        <w:t>Django</w:t>
+      </w:r>
+      <w:r>
+        <w:rPr>
+          <w:rFonts w:ascii="Times New Roman" w:hAnsi="Times New Roman" w:cs="Times New Roman"/>
+          <w:sz w:val="28"/>
+        </w:rPr>
+        <w:t xml:space="preserve"> </w:t>
+      </w:r>
+      <w:r>
+        <w:rPr>
+          <w:rFonts w:ascii="Times New Roman" w:hAnsi="Times New Roman" w:cs="Times New Roman"/>
+          <w:sz w:val="28"/>
+        </w:rPr>
+        <w:t>с определённым названием.</w:t>
+      </w:r>
+    </w:p>
+    <w:p>
+      <w:pPr>
+        <w:jc w:val="both"/>
+        <w:rPr>
+          <w:rFonts w:ascii="Times New Roman" w:hAnsi="Times New Roman" w:cs="Times New Roman"/>
+          <w:sz w:val="28"/>
+          <w:lang w:val="en-US"/>
+        </w:rPr>
+      </w:pPr>
+      <w:r>
+        <w:rPr>
+          <w:rFonts w:ascii="Times New Roman" w:hAnsi="Times New Roman" w:cs="Times New Roman"/>
+          <w:sz w:val="28"/>
+          <w:lang w:val="en-US"/>
+        </w:rPr>
+        <w:t xml:space="preserve">python manage.py </w:t>
+      </w:r>
+      <w:proofErr w:type="spellStart"/>
+      <w:r>
+        <w:rPr>
+          <w:rFonts w:ascii="Times New Roman" w:hAnsi="Times New Roman" w:cs="Times New Roman"/>
+          <w:sz w:val="28"/>
+          <w:lang w:val="en-US"/>
+        </w:rPr>
+        <w:t>startapp</w:t>
+      </w:r>
+      <w:proofErr w:type="spellEnd"/>
+      <w:r>
+        <w:rPr>
+          <w:rFonts w:ascii="Times New Roman" w:hAnsi="Times New Roman" w:cs="Times New Roman"/>
+          <w:sz w:val="28"/>
+          <w:lang w:val="en-US"/>
+        </w:rPr>
+        <w:t xml:space="preserve"> </w:t>
+      </w:r>
+      <w:proofErr w:type="spellStart"/>
+      <w:r>
+        <w:rPr>
+          <w:rFonts w:ascii="Times New Roman" w:hAnsi="Times New Roman" w:cs="Times New Roman"/>
+          <w:sz w:val="28"/>
+          <w:lang w:val="en-US"/>
+        </w:rPr>
+        <w:t>api</w:t>
+      </w:r>
+      <w:proofErr w:type="spellEnd"/>
+      <w:r>
+        <w:rPr>
+          <w:rFonts w:ascii="Times New Roman" w:hAnsi="Times New Roman" w:cs="Times New Roman"/>
+          <w:sz w:val="28"/>
+          <w:lang w:val="en-US"/>
+        </w:rPr>
+        <w:t xml:space="preserve"> – </w:t>
+      </w:r>
+      <w:r>
+        <w:rPr>
+          <w:rFonts w:ascii="Times New Roman" w:hAnsi="Times New Roman" w:cs="Times New Roman"/>
+          <w:sz w:val="28"/>
+        </w:rPr>
+        <w:t>где</w:t>
+      </w:r>
+      <w:r>
+        <w:rPr>
+          <w:rFonts w:ascii="Times New Roman" w:hAnsi="Times New Roman" w:cs="Times New Roman"/>
+          <w:sz w:val="28"/>
+          <w:lang w:val="en-US"/>
+        </w:rPr>
+        <w:t xml:space="preserve"> </w:t>
+      </w:r>
+      <w:proofErr w:type="spellStart"/>
+      <w:r>
+        <w:rPr>
+          <w:rFonts w:ascii="Times New Roman" w:hAnsi="Times New Roman" w:cs="Times New Roman"/>
+          <w:sz w:val="28"/>
+          <w:lang w:val="en-US"/>
+        </w:rPr>
+        <w:t>api</w:t>
+      </w:r>
+      <w:proofErr w:type="spellEnd"/>
+      <w:r>
+        <w:rPr>
+          <w:rFonts w:ascii="Times New Roman" w:hAnsi="Times New Roman" w:cs="Times New Roman"/>
+          <w:sz w:val="28"/>
+          <w:lang w:val="en-US"/>
+        </w:rPr>
+        <w:t xml:space="preserve"> </w:t>
+      </w:r>
+      <w:r>
+        <w:rPr>
+          <w:rFonts w:ascii="Times New Roman" w:hAnsi="Times New Roman" w:cs="Times New Roman"/>
+          <w:sz w:val="28"/>
+        </w:rPr>
+        <w:t>это</w:t>
+      </w:r>
+      <w:r>
+        <w:rPr>
+          <w:rFonts w:ascii="Times New Roman" w:hAnsi="Times New Roman" w:cs="Times New Roman"/>
+          <w:sz w:val="28"/>
+          <w:lang w:val="en-US"/>
+        </w:rPr>
+        <w:t xml:space="preserve"> </w:t>
+      </w:r>
+      <w:r>
+        <w:rPr>
+          <w:rFonts w:ascii="Times New Roman" w:hAnsi="Times New Roman" w:cs="Times New Roman"/>
+          <w:sz w:val="28"/>
+        </w:rPr>
+        <w:t>название</w:t>
+      </w:r>
+      <w:r>
+        <w:rPr>
+          <w:rFonts w:ascii="Times New Roman" w:hAnsi="Times New Roman" w:cs="Times New Roman"/>
+          <w:sz w:val="28"/>
+          <w:lang w:val="en-US"/>
+        </w:rPr>
+        <w:t xml:space="preserve"> </w:t>
+      </w:r>
+      <w:r>
+        <w:rPr>
+          <w:rFonts w:ascii="Times New Roman" w:hAnsi="Times New Roman" w:cs="Times New Roman"/>
+          <w:sz w:val="28"/>
+          <w:lang w:val="en-US"/>
+        </w:rPr>
+        <w:t>{</w:t>
+      </w:r>
+      <w:proofErr w:type="spellStart"/>
+      <w:r>
+        <w:rPr>
+          <w:rFonts w:ascii="Times New Roman" w:hAnsi="Times New Roman" w:cs="Times New Roman"/>
+          <w:sz w:val="28"/>
+          <w:lang w:val="en-US"/>
+        </w:rPr>
+        <w:t>name_project</w:t>
+      </w:r>
+      <w:proofErr w:type="spellEnd"/>
+      <w:r>
+        <w:rPr>
+          <w:rFonts w:ascii="Times New Roman" w:hAnsi="Times New Roman" w:cs="Times New Roman"/>
+          <w:sz w:val="28"/>
+          <w:lang w:val="en-US"/>
+        </w:rPr>
+        <w:t>}</w:t>
+      </w:r>
+    </w:p>
+    <w:p>
+      <w:pPr>
+        <w:jc w:val="both"/>
+        <w:rPr>
+          <w:rFonts w:ascii="Times New Roman" w:hAnsi="Times New Roman" w:cs="Times New Roman"/>
+          <w:sz w:val="28"/>
+        </w:rPr>
+      </w:pPr>
+      <w:r>
+        <w:rPr>
+          <w:rFonts w:ascii="Times New Roman" w:hAnsi="Times New Roman" w:cs="Times New Roman"/>
+          <w:sz w:val="28"/>
+        </w:rPr>
+        <w:t xml:space="preserve">Данная команда создаёт в </w:t>
+      </w:r>
+      <w:r>
+        <w:rPr>
+          <w:rFonts w:ascii="Times New Roman" w:hAnsi="Times New Roman" w:cs="Times New Roman"/>
+          <w:sz w:val="28"/>
+          <w:lang w:val="en-US"/>
+        </w:rPr>
+        <w:t>Django</w:t>
+      </w:r>
+      <w:r>
+        <w:rPr>
+          <w:rFonts w:ascii="Times New Roman" w:hAnsi="Times New Roman" w:cs="Times New Roman"/>
+          <w:sz w:val="28"/>
+        </w:rPr>
+        <w:t xml:space="preserve"> </w:t>
+      </w:r>
+      <w:r>
+        <w:rPr>
+          <w:rFonts w:ascii="Times New Roman" w:hAnsi="Times New Roman" w:cs="Times New Roman"/>
+          <w:sz w:val="28"/>
+        </w:rPr>
+        <w:t>новое приложение внутри проекта. В отличие от самого проекта, которое является «контейнером» для всех настроек и маршрутов, приложение представляет собой самостоятельный компонент, в котором сосредоточена определённая часть функционала.</w:t>
+      </w:r>
+    </w:p>
+    <w:p>
+      <w:pPr>
+        <w:jc w:val="both"/>
+        <w:rPr>
+          <w:rFonts w:ascii="Times New Roman" w:hAnsi="Times New Roman" w:cs="Times New Roman"/>
+          <w:sz w:val="28"/>
+        </w:rPr>
+      </w:pPr>
+      <w:r>
+        <w:rPr>
+          <w:rFonts w:ascii="Times New Roman" w:hAnsi="Times New Roman" w:cs="Times New Roman"/>
+          <w:sz w:val="28"/>
+        </w:rPr>
+        <w:t xml:space="preserve">Проект на </w:t>
+      </w:r>
+      <w:r>
+        <w:rPr>
+          <w:rFonts w:ascii="Times New Roman" w:hAnsi="Times New Roman" w:cs="Times New Roman"/>
+          <w:sz w:val="28"/>
+          <w:lang w:val="en-US"/>
+        </w:rPr>
+        <w:t>Django</w:t>
+      </w:r>
+      <w:r>
+        <w:rPr>
+          <w:rFonts w:ascii="Times New Roman" w:hAnsi="Times New Roman" w:cs="Times New Roman"/>
+          <w:sz w:val="28"/>
+        </w:rPr>
+        <w:t xml:space="preserve"> </w:t>
+      </w:r>
+      <w:r>
+        <w:rPr>
+          <w:rFonts w:ascii="Times New Roman" w:hAnsi="Times New Roman" w:cs="Times New Roman"/>
+          <w:sz w:val="28"/>
+        </w:rPr>
+        <w:t xml:space="preserve">может состоять из нескольких приложений, и каждое приложение обычно отвечает за конкретную функциональность. Например, можно создать отдельные приложения для управления пользователями, обработки заказов, реализации </w:t>
+      </w:r>
+      <w:r>
+        <w:rPr>
+          <w:rFonts w:ascii="Times New Roman" w:hAnsi="Times New Roman" w:cs="Times New Roman"/>
+          <w:sz w:val="28"/>
+          <w:lang w:val="en-US"/>
+        </w:rPr>
+        <w:t>API</w:t>
+      </w:r>
+      <w:r>
+        <w:rPr>
+          <w:rFonts w:ascii="Times New Roman" w:hAnsi="Times New Roman" w:cs="Times New Roman"/>
+          <w:sz w:val="28"/>
+        </w:rPr>
+        <w:t xml:space="preserve"> и т.д.</w:t>
+      </w:r>
+    </w:p>
+    <w:p>
+      <w:pPr>
+        <w:jc w:val="both"/>
+        <w:rPr>
+          <w:rFonts w:ascii="Times New Roman" w:hAnsi="Times New Roman" w:cs="Times New Roman"/>
+          <w:sz w:val="28"/>
+          <w:lang w:val="en-US"/>
+        </w:rPr>
+      </w:pPr>
+      <w:r>
+        <w:rPr>
+          <w:rFonts w:ascii="Times New Roman" w:hAnsi="Times New Roman" w:cs="Times New Roman"/>
+          <w:sz w:val="28"/>
+          <w:lang w:val="en-US"/>
+        </w:rPr>
+        <w:t>p</w:t>
+      </w:r>
+      <w:r>
+        <w:rPr>
+          <w:rFonts w:ascii="Times New Roman" w:hAnsi="Times New Roman" w:cs="Times New Roman"/>
+          <w:sz w:val="28"/>
+          <w:lang w:val="en-US"/>
+        </w:rPr>
+        <w:t xml:space="preserve">ython manage.py </w:t>
+      </w:r>
+      <w:proofErr w:type="spellStart"/>
+      <w:r>
+        <w:rPr>
+          <w:rFonts w:ascii="Times New Roman" w:hAnsi="Times New Roman" w:cs="Times New Roman"/>
+          <w:sz w:val="28"/>
+          <w:lang w:val="en-US"/>
+        </w:rPr>
+        <w:t>makemigrations</w:t>
+      </w:r>
+      <w:proofErr w:type="spellEnd"/>
+    </w:p>
+    <w:p>
+      <w:pPr>
+        <w:jc w:val="both"/>
+        <w:rPr>
+          <w:rFonts w:ascii="Times New Roman" w:hAnsi="Times New Roman" w:cs="Times New Roman"/>
+          <w:sz w:val="28"/>
+        </w:rPr>
+      </w:pPr>
+      <w:r>
+        <w:rPr>
+          <w:rFonts w:ascii="Times New Roman" w:hAnsi="Times New Roman" w:cs="Times New Roman"/>
+          <w:sz w:val="28"/>
+        </w:rPr>
+        <w:t xml:space="preserve">Данная команда создаёт файл миграции для моделей. Она создаёт саму инструкцию, но не вносит изменения внутри самой базы. А вот </w:t>
+      </w:r>
+      <w:r>
+        <w:rPr>
+          <w:rFonts w:ascii="Times New Roman" w:hAnsi="Times New Roman" w:cs="Times New Roman"/>
+          <w:sz w:val="28"/>
+          <w:lang w:val="en-US"/>
+        </w:rPr>
+        <w:t>migrate</w:t>
+      </w:r>
+      <w:r>
+        <w:rPr>
+          <w:rFonts w:ascii="Times New Roman" w:hAnsi="Times New Roman" w:cs="Times New Roman"/>
+          <w:sz w:val="28"/>
+        </w:rPr>
+        <w:t>, уже переносит инструкцию в базу данных.</w:t>
+      </w:r>
+    </w:p>
+    <w:p>
+      <w:pPr>
+        <w:jc w:val="both"/>
+        <w:rPr>
+          <w:rFonts w:ascii="Times New Roman" w:hAnsi="Times New Roman" w:cs="Times New Roman"/>
+          <w:sz w:val="28"/>
+          <w:lang w:val="en-US"/>
+        </w:rPr>
+      </w:pPr>
+      <w:r>
+        <w:rPr>
+          <w:rFonts w:ascii="Times New Roman" w:hAnsi="Times New Roman" w:cs="Times New Roman"/>
+          <w:sz w:val="28"/>
+          <w:lang w:val="en-US"/>
+        </w:rPr>
+        <w:t>python manage.py migrate</w:t>
+      </w:r>
+    </w:p>
+    <w:p>
+      <w:pPr>
+        <w:jc w:val="both"/>
+        <w:rPr>
+          <w:rFonts w:ascii="Times New Roman" w:hAnsi="Times New Roman" w:cs="Times New Roman"/>
+          <w:sz w:val="28"/>
+          <w:lang w:val="en-US"/>
+        </w:rPr>
+      </w:pPr>
+      <w:r>
+        <w:rPr>
+          <w:rFonts w:ascii="Times New Roman" w:hAnsi="Times New Roman" w:cs="Times New Roman"/>
+          <w:sz w:val="28"/>
+        </w:rPr>
+        <w:t xml:space="preserve">Применяются миграции к базе данных, создавая все необходимые таблицы в той базе, которая была прописана. (по умолчанию в </w:t>
+      </w:r>
+      <w:r>
+        <w:rPr>
+          <w:rFonts w:ascii="Times New Roman" w:hAnsi="Times New Roman" w:cs="Times New Roman"/>
+          <w:sz w:val="28"/>
+          <w:lang w:val="en-US"/>
+        </w:rPr>
+        <w:t>sqllite3)</w:t>
+      </w:r>
+    </w:p>
+    <w:p>
+      <w:pPr>
+        <w:jc w:val="both"/>
+        <w:rPr>
+          <w:rFonts w:ascii="Times New Roman" w:hAnsi="Times New Roman" w:cs="Times New Roman"/>
+          <w:sz w:val="28"/>
+          <w:lang w:val="en-US"/>
+        </w:rPr>
+      </w:pPr>
+      <w:r>
+        <w:rPr>
+          <w:rFonts w:ascii="Times New Roman" w:hAnsi="Times New Roman" w:cs="Times New Roman"/>
+          <w:sz w:val="28"/>
+          <w:lang w:val="en-US"/>
+        </w:rPr>
+        <w:t xml:space="preserve">python manage.py </w:t>
+      </w:r>
+      <w:proofErr w:type="spellStart"/>
+      <w:r>
+        <w:rPr>
+          <w:rFonts w:ascii="Times New Roman" w:hAnsi="Times New Roman" w:cs="Times New Roman"/>
+          <w:sz w:val="28"/>
+          <w:lang w:val="en-US"/>
+        </w:rPr>
+        <w:t>runserver</w:t>
+      </w:r>
+      <w:proofErr w:type="spellEnd"/>
+    </w:p>
+    <w:p>
+      <w:pPr>
+        <w:jc w:val="both"/>
+        <w:rPr>
+          <w:rFonts w:ascii="Times New Roman" w:hAnsi="Times New Roman" w:cs="Times New Roman"/>
+          <w:sz w:val="28"/>
+        </w:rPr>
+      </w:pPr>
+      <w:r>
+        <w:rPr>
+          <w:rFonts w:ascii="Times New Roman" w:hAnsi="Times New Roman" w:cs="Times New Roman"/>
+          <w:sz w:val="28"/>
+        </w:rPr>
+        <w:t>Запуск сервера</w:t>
+      </w:r>
+      <w:r>
+        <w:rPr>
+          <w:rFonts w:ascii="Times New Roman" w:hAnsi="Times New Roman" w:cs="Times New Roman"/>
+          <w:sz w:val="28"/>
+        </w:rPr>
+        <w:t>.</w:t>
+      </w:r>
       <w:bookmarkStart w:id="0" w:name="_GoBack"/>
       <w:bookmarkEnd w:id="0"/>
+    </w:p>
+    <w:p>
+      <w:pPr>
+        <w:jc w:val="both"/>
+        <w:rPr>
+          <w:rFonts w:ascii="Times New Roman" w:hAnsi="Times New Roman" w:cs="Times New Roman"/>
+          <w:sz w:val="28"/>
+        </w:rPr>
+      </w:pPr>
+      <w:r>
+        <w:rPr>
+          <w:rFonts w:ascii="Times New Roman" w:hAnsi="Times New Roman" w:cs="Times New Roman"/>
+          <w:sz w:val="28"/>
+          <w:lang w:val="en-US"/>
+        </w:rPr>
+        <w:t>Ctrl</w:t>
+      </w:r>
+      <w:r>
+        <w:rPr>
+          <w:rFonts w:ascii="Times New Roman" w:hAnsi="Times New Roman" w:cs="Times New Roman"/>
+          <w:sz w:val="28"/>
+        </w:rPr>
+        <w:t xml:space="preserve"> + </w:t>
+      </w:r>
+      <w:r>
+        <w:rPr>
+          <w:rFonts w:ascii="Times New Roman" w:hAnsi="Times New Roman" w:cs="Times New Roman"/>
+          <w:sz w:val="28"/>
+          <w:lang w:val="en-US"/>
+        </w:rPr>
+        <w:t>C</w:t>
+      </w:r>
+      <w:r>
+        <w:rPr>
+          <w:rFonts w:ascii="Times New Roman" w:hAnsi="Times New Roman" w:cs="Times New Roman"/>
+          <w:sz w:val="28"/>
+        </w:rPr>
+        <w:t xml:space="preserve"> – </w:t>
+      </w:r>
+      <w:r>
+        <w:rPr>
+          <w:rFonts w:ascii="Times New Roman" w:hAnsi="Times New Roman" w:cs="Times New Roman"/>
+          <w:sz w:val="28"/>
+        </w:rPr>
+        <w:t>остановка сервера в терминале.</w:t>
+      </w:r>
     </w:p>
     <w:sectPr>
       <w:pgSz w:w="11906" w:h="16838"/>
@@ -732,6 +1340,17 @@
     <w:semiHidden/>
     <w:unhideWhenUsed/>
   </w:style>
+  <w:style w:type="paragraph" w:styleId="a3">
+    <w:name w:val="List Paragraph"/>
+    <w:basedOn w:val="a"/>
+    <w:uiPriority w:val="34"/>
+    <w:qFormat/>
+    <w:rsid w:val="000042A1"/>
+    <w:pPr>
+      <w:ind w:left="720"/>
+      <w:contextualSpacing/>
+    </w:pPr>
+  </w:style>
 </w:styles>
 </file>
 

</xml_diff>